<commit_message>
timeline and tweet serveíce merge
</commit_message>
<xml_diff>
--- a/Scrum Meeting- Microservices.docx
+++ b/Scrum Meeting- Microservices.docx
@@ -1249,9 +1249,10 @@
         <w:rPr>
           <w:b/>
           <w:bCs/>
+          <w:color w:val="000000" w:themeColor="text1"/>
           <w:sz w:val="32"/>
           <w:szCs w:val="32"/>
-          <w:highlight w:val="yellow"/>
+          <w:highlight w:val="cyan"/>
           <w:lang w:val="fi-FI"/>
         </w:rPr>
       </w:pPr>
@@ -1260,9 +1261,10 @@
         <w:rPr>
           <w:b/>
           <w:bCs/>
+          <w:color w:val="000000" w:themeColor="text1"/>
           <w:sz w:val="32"/>
           <w:szCs w:val="32"/>
-          <w:highlight w:val="yellow"/>
+          <w:highlight w:val="cyan"/>
           <w:lang w:val="fi-FI"/>
         </w:rPr>
         <w:lastRenderedPageBreak/>
@@ -1273,120 +1275,72 @@
         <w:rPr>
           <w:b/>
           <w:bCs/>
+          <w:color w:val="000000" w:themeColor="text1"/>
           <w:sz w:val="32"/>
           <w:szCs w:val="32"/>
-          <w:highlight w:val="yellow"/>
-          <w:lang w:val="fi-FI"/>
-        </w:rPr>
-        <w:t xml:space="preserve"> </w:t>
-      </w:r>
+          <w:highlight w:val="cyan"/>
+          <w:lang w:val="fi-FI"/>
+        </w:rPr>
+        <w:t xml:space="preserve"> 16 – </w:t>
+      </w:r>
+      <w:proofErr w:type="spellStart"/>
       <w:r>
         <w:rPr>
           <w:b/>
           <w:bCs/>
+          <w:color w:val="000000" w:themeColor="text1"/>
           <w:sz w:val="32"/>
           <w:szCs w:val="32"/>
-          <w:highlight w:val="yellow"/>
-          <w:lang w:val="fi-FI"/>
-        </w:rPr>
-        <w:t>1</w:t>
-      </w:r>
+          <w:highlight w:val="cyan"/>
+          <w:lang w:val="fi-FI"/>
+        </w:rPr>
+        <w:t>Feb</w:t>
+      </w:r>
+      <w:proofErr w:type="spellEnd"/>
       <w:r>
         <w:rPr>
           <w:b/>
           <w:bCs/>
+          <w:color w:val="000000" w:themeColor="text1"/>
           <w:sz w:val="32"/>
           <w:szCs w:val="32"/>
-          <w:highlight w:val="yellow"/>
-          <w:lang w:val="fi-FI"/>
-        </w:rPr>
-        <w:t>6</w:t>
-      </w:r>
-      <w:r>
-        <w:rPr>
-          <w:b/>
-          <w:bCs/>
-          <w:sz w:val="32"/>
-          <w:szCs w:val="32"/>
-          <w:highlight w:val="yellow"/>
-          <w:lang w:val="fi-FI"/>
-        </w:rPr>
-        <w:t xml:space="preserve"> – </w:t>
-      </w:r>
+          <w:highlight w:val="cyan"/>
+          <w:lang w:val="fi-FI"/>
+        </w:rPr>
+        <w:t xml:space="preserve"> 20</w:t>
+      </w:r>
+    </w:p>
+    <w:p>
+      <w:pPr>
+        <w:rPr>
+          <w:color w:val="000000" w:themeColor="text1"/>
+          <w:highlight w:val="cyan"/>
+          <w:lang w:val="fi-FI"/>
+        </w:rPr>
+      </w:pPr>
+    </w:p>
+    <w:p>
+      <w:pPr>
+        <w:rPr>
+          <w:color w:val="000000" w:themeColor="text1"/>
+          <w:highlight w:val="cyan"/>
+          <w:lang w:val="fi-FI"/>
+        </w:rPr>
+      </w:pPr>
       <w:proofErr w:type="spellStart"/>
       <w:r>
         <w:rPr>
-          <w:b/>
-          <w:bCs/>
-          <w:sz w:val="32"/>
-          <w:szCs w:val="32"/>
-          <w:highlight w:val="yellow"/>
-          <w:lang w:val="fi-FI"/>
-        </w:rPr>
-        <w:t>Feb</w:t>
+          <w:color w:val="000000" w:themeColor="text1"/>
+          <w:highlight w:val="cyan"/>
+          <w:lang w:val="fi-FI"/>
+        </w:rPr>
+        <w:t>Done</w:t>
       </w:r>
       <w:proofErr w:type="spellEnd"/>
       <w:r>
         <w:rPr>
-          <w:b/>
-          <w:bCs/>
-          <w:sz w:val="32"/>
-          <w:szCs w:val="32"/>
-          <w:highlight w:val="yellow"/>
-          <w:lang w:val="fi-FI"/>
-        </w:rPr>
-        <w:t xml:space="preserve"> </w:t>
-      </w:r>
-      <w:r>
-        <w:rPr>
-          <w:b/>
-          <w:bCs/>
-          <w:sz w:val="32"/>
-          <w:szCs w:val="32"/>
-          <w:highlight w:val="yellow"/>
-          <w:lang w:val="fi-FI"/>
-        </w:rPr>
-        <w:t>1</w:t>
-      </w:r>
-      <w:r>
-        <w:rPr>
-          <w:b/>
-          <w:bCs/>
-          <w:sz w:val="32"/>
-          <w:szCs w:val="32"/>
-          <w:highlight w:val="yellow"/>
-          <w:lang w:val="fi-FI"/>
-        </w:rPr>
-        <w:t>20</w:t>
-      </w:r>
-    </w:p>
-    <w:p>
-      <w:pPr>
-        <w:rPr>
-          <w:highlight w:val="yellow"/>
-          <w:lang w:val="fi-FI"/>
-        </w:rPr>
-      </w:pPr>
-    </w:p>
-    <w:p>
-      <w:pPr>
-        <w:rPr>
-          <w:highlight w:val="yellow"/>
-          <w:lang w:val="fi-FI"/>
-        </w:rPr>
-      </w:pPr>
-      <w:proofErr w:type="spellStart"/>
-      <w:r>
-        <w:rPr>
-          <w:highlight w:val="yellow"/>
-          <w:lang w:val="fi-FI"/>
-        </w:rPr>
-        <w:t>Done</w:t>
-      </w:r>
-      <w:proofErr w:type="spellEnd"/>
-      <w:r>
-        <w:rPr>
-          <w:highlight w:val="yellow"/>
+          <w:color w:val="000000" w:themeColor="text1"/>
+          <w:highlight w:val="cyan"/>
           <w:lang w:val="fi-FI"/>
         </w:rPr>
         <w:t>:</w:t>
@@ -1400,26 +1354,27 @@
           <w:numId w:val="1"/>
         </w:numPr>
         <w:rPr>
-          <w:highlight w:val="yellow"/>
-          <w:lang w:val="en-US"/>
-        </w:rPr>
-      </w:pPr>
-      <w:r>
-        <w:rPr>
-          <w:highlight w:val="yellow"/>
+          <w:color w:val="000000" w:themeColor="text1"/>
+          <w:highlight w:val="cyan"/>
+          <w:lang w:val="en-US"/>
+        </w:rPr>
+      </w:pPr>
+      <w:r>
+        <w:rPr>
+          <w:color w:val="000000" w:themeColor="text1"/>
+          <w:highlight w:val="cyan"/>
           <w:lang w:val="en-US"/>
         </w:rPr>
         <w:t>Started Tweet-</w:t>
       </w:r>
-      <w:proofErr w:type="gramStart"/>
-      <w:r>
-        <w:rPr>
-          <w:highlight w:val="yellow"/>
-          <w:lang w:val="en-US"/>
-        </w:rPr>
-        <w:t>service</w:t>
-      </w:r>
-      <w:proofErr w:type="gramEnd"/>
+      <w:r>
+        <w:rPr>
+          <w:color w:val="000000" w:themeColor="text1"/>
+          <w:highlight w:val="cyan"/>
+          <w:lang w:val="en-US"/>
+        </w:rPr>
+        <w:t>service.</w:t>
+      </w:r>
     </w:p>
     <w:p>
       <w:pPr>
@@ -1429,13 +1384,15 @@
           <w:numId w:val="1"/>
         </w:numPr>
         <w:rPr>
-          <w:highlight w:val="yellow"/>
-          <w:lang w:val="en-US"/>
-        </w:rPr>
-      </w:pPr>
-      <w:r>
-        <w:rPr>
-          <w:highlight w:val="yellow"/>
+          <w:color w:val="000000" w:themeColor="text1"/>
+          <w:highlight w:val="cyan"/>
+          <w:lang w:val="en-US"/>
+        </w:rPr>
+      </w:pPr>
+      <w:r>
+        <w:rPr>
+          <w:color w:val="000000" w:themeColor="text1"/>
+          <w:highlight w:val="cyan"/>
           <w:lang w:val="en-US"/>
         </w:rPr>
         <w:t xml:space="preserve">Finalized the structure and </w:t>
@@ -1443,7 +1400,8 @@
       <w:proofErr w:type="spellStart"/>
       <w:r>
         <w:rPr>
-          <w:highlight w:val="yellow"/>
+          <w:color w:val="000000" w:themeColor="text1"/>
+          <w:highlight w:val="cyan"/>
           <w:lang w:val="en-US"/>
         </w:rPr>
         <w:t>at´</w:t>
@@ -1451,7 +1409,8 @@
       <w:proofErr w:type="gramStart"/>
       <w:r>
         <w:rPr>
-          <w:highlight w:val="yellow"/>
+          <w:color w:val="000000" w:themeColor="text1"/>
+          <w:highlight w:val="cyan"/>
           <w:lang w:val="en-US"/>
         </w:rPr>
         <w:t>rch</w:t>
@@ -1462,14 +1421,16 @@
     <w:p>
       <w:pPr>
         <w:rPr>
-          <w:highlight w:val="yellow"/>
+          <w:color w:val="000000" w:themeColor="text1"/>
+          <w:highlight w:val="cyan"/>
           <w:lang w:val="fi-FI"/>
         </w:rPr>
       </w:pPr>
       <w:proofErr w:type="spellStart"/>
       <w:r>
         <w:rPr>
-          <w:highlight w:val="yellow"/>
+          <w:color w:val="000000" w:themeColor="text1"/>
+          <w:highlight w:val="cyan"/>
           <w:lang w:val="fi-FI"/>
         </w:rPr>
         <w:t>Plans</w:t>
@@ -1477,7 +1438,8 @@
       <w:proofErr w:type="spellEnd"/>
       <w:r>
         <w:rPr>
-          <w:highlight w:val="yellow"/>
+          <w:color w:val="000000" w:themeColor="text1"/>
+          <w:highlight w:val="cyan"/>
           <w:lang w:val="fi-FI"/>
         </w:rPr>
         <w:t>:</w:t>
@@ -1491,26 +1453,27 @@
           <w:numId w:val="1"/>
         </w:numPr>
         <w:rPr>
-          <w:highlight w:val="yellow"/>
-          <w:lang w:val="en-US"/>
-        </w:rPr>
-      </w:pPr>
-      <w:r>
-        <w:rPr>
-          <w:highlight w:val="yellow"/>
+          <w:color w:val="000000" w:themeColor="text1"/>
+          <w:highlight w:val="cyan"/>
+          <w:lang w:val="en-US"/>
+        </w:rPr>
+      </w:pPr>
+      <w:r>
+        <w:rPr>
+          <w:color w:val="000000" w:themeColor="text1"/>
+          <w:highlight w:val="cyan"/>
           <w:lang w:val="en-US"/>
         </w:rPr>
         <w:t xml:space="preserve">Continue </w:t>
       </w:r>
-      <w:proofErr w:type="gramStart"/>
-      <w:r>
-        <w:rPr>
-          <w:highlight w:val="yellow"/>
-          <w:lang w:val="en-US"/>
-        </w:rPr>
-        <w:t>developments</w:t>
-      </w:r>
-      <w:proofErr w:type="gramEnd"/>
+      <w:r>
+        <w:rPr>
+          <w:color w:val="000000" w:themeColor="text1"/>
+          <w:highlight w:val="cyan"/>
+          <w:lang w:val="en-US"/>
+        </w:rPr>
+        <w:t>developments.</w:t>
+      </w:r>
     </w:p>
     <w:tbl>
       <w:tblPr>
@@ -1536,13 +1499,15 @@
               <w:pStyle w:val="ListParagraph"/>
               <w:ind w:left="0"/>
               <w:rPr>
-                <w:highlight w:val="yellow"/>
+                <w:color w:val="000000" w:themeColor="text1"/>
+                <w:highlight w:val="cyan"/>
                 <w:lang w:val="en-US"/>
               </w:rPr>
             </w:pPr>
             <w:r>
               <w:rPr>
-                <w:highlight w:val="yellow"/>
+                <w:color w:val="000000" w:themeColor="text1"/>
+                <w:highlight w:val="cyan"/>
                 <w:lang w:val="en-US"/>
               </w:rPr>
               <w:t>Ahmed</w:t>
@@ -1558,13 +1523,15 @@
               <w:pStyle w:val="ListParagraph"/>
               <w:ind w:left="0"/>
               <w:rPr>
-                <w:highlight w:val="yellow"/>
+                <w:color w:val="000000" w:themeColor="text1"/>
+                <w:highlight w:val="cyan"/>
                 <w:lang w:val="en-US"/>
               </w:rPr>
             </w:pPr>
             <w:r>
               <w:rPr>
-                <w:highlight w:val="yellow"/>
+                <w:color w:val="000000" w:themeColor="text1"/>
+                <w:highlight w:val="cyan"/>
                 <w:lang w:val="en-US"/>
               </w:rPr>
               <w:t>Young</w:t>
@@ -1580,7 +1547,8 @@
               <w:pStyle w:val="ListParagraph"/>
               <w:ind w:left="0"/>
               <w:rPr>
-                <w:highlight w:val="yellow"/>
+                <w:color w:val="000000" w:themeColor="text1"/>
+                <w:highlight w:val="cyan"/>
                 <w:lang w:val="en-US"/>
               </w:rPr>
             </w:pPr>
@@ -1595,7 +1563,8 @@
               <w:pStyle w:val="ListParagraph"/>
               <w:ind w:left="0"/>
               <w:rPr>
-                <w:highlight w:val="yellow"/>
+                <w:color w:val="000000" w:themeColor="text1"/>
+                <w:highlight w:val="cyan"/>
                 <w:lang w:val="en-US"/>
               </w:rPr>
             </w:pPr>
@@ -1610,7 +1579,8 @@
               <w:pStyle w:val="ListParagraph"/>
               <w:ind w:left="0"/>
               <w:rPr>
-                <w:highlight w:val="yellow"/>
+                <w:color w:val="000000" w:themeColor="text1"/>
+                <w:highlight w:val="cyan"/>
                 <w:lang w:val="en-US"/>
               </w:rPr>
             </w:pPr>
@@ -1627,13 +1597,15 @@
               <w:pStyle w:val="ListParagraph"/>
               <w:ind w:left="0"/>
               <w:rPr>
-                <w:highlight w:val="yellow"/>
+                <w:color w:val="000000" w:themeColor="text1"/>
+                <w:highlight w:val="cyan"/>
                 <w:lang w:val="en-US"/>
               </w:rPr>
             </w:pPr>
             <w:r>
               <w:rPr>
-                <w:highlight w:val="yellow"/>
+                <w:color w:val="000000" w:themeColor="text1"/>
+                <w:highlight w:val="cyan"/>
                 <w:lang w:val="en-US"/>
               </w:rPr>
               <w:t>Tweet Service (NodeJS)</w:t>
@@ -1649,13 +1621,15 @@
               <w:pStyle w:val="ListParagraph"/>
               <w:ind w:left="0"/>
               <w:rPr>
-                <w:highlight w:val="yellow"/>
+                <w:color w:val="000000" w:themeColor="text1"/>
+                <w:highlight w:val="cyan"/>
                 <w:lang w:val="en-US"/>
               </w:rPr>
             </w:pPr>
             <w:r>
               <w:rPr>
-                <w:highlight w:val="yellow"/>
+                <w:color w:val="000000" w:themeColor="text1"/>
+                <w:highlight w:val="cyan"/>
                 <w:lang w:val="en-US"/>
               </w:rPr>
               <w:t xml:space="preserve">Users </w:t>
@@ -1663,7 +1637,8 @@
             <w:proofErr w:type="gramStart"/>
             <w:r>
               <w:rPr>
-                <w:highlight w:val="yellow"/>
+                <w:color w:val="000000" w:themeColor="text1"/>
+                <w:highlight w:val="cyan"/>
                 <w:lang w:val="en-US"/>
               </w:rPr>
               <w:t>Service(</w:t>
@@ -1671,7 +1646,8 @@
             <w:proofErr w:type="gramEnd"/>
             <w:r>
               <w:rPr>
-                <w:highlight w:val="yellow"/>
+                <w:color w:val="000000" w:themeColor="text1"/>
+                <w:highlight w:val="cyan"/>
                 <w:lang w:val="en-US"/>
               </w:rPr>
               <w:t>Auth) (</w:t>
@@ -1679,7 +1655,8 @@
             <w:proofErr w:type="spellStart"/>
             <w:r>
               <w:rPr>
-                <w:highlight w:val="yellow"/>
+                <w:color w:val="000000" w:themeColor="text1"/>
+                <w:highlight w:val="cyan"/>
                 <w:lang w:val="en-US"/>
               </w:rPr>
               <w:t>Springboot</w:t>
@@ -1687,7 +1664,8 @@
             <w:proofErr w:type="spellEnd"/>
             <w:r>
               <w:rPr>
-                <w:highlight w:val="yellow"/>
+                <w:color w:val="000000" w:themeColor="text1"/>
+                <w:highlight w:val="cyan"/>
                 <w:lang w:val="en-US"/>
               </w:rPr>
               <w:t>)</w:t>
@@ -1703,7 +1681,8 @@
               <w:pStyle w:val="ListParagraph"/>
               <w:ind w:left="0"/>
               <w:rPr>
-                <w:highlight w:val="yellow"/>
+                <w:color w:val="000000" w:themeColor="text1"/>
+                <w:highlight w:val="cyan"/>
                 <w:lang w:val="en-US"/>
               </w:rPr>
             </w:pPr>
@@ -1718,7 +1697,8 @@
               <w:pStyle w:val="ListParagraph"/>
               <w:ind w:left="0"/>
               <w:rPr>
-                <w:highlight w:val="yellow"/>
+                <w:color w:val="000000" w:themeColor="text1"/>
+                <w:highlight w:val="cyan"/>
                 <w:lang w:val="en-US"/>
               </w:rPr>
             </w:pPr>
@@ -1733,7 +1713,8 @@
               <w:pStyle w:val="ListParagraph"/>
               <w:ind w:left="0"/>
               <w:rPr>
-                <w:highlight w:val="yellow"/>
+                <w:color w:val="000000" w:themeColor="text1"/>
+                <w:highlight w:val="cyan"/>
                 <w:lang w:val="en-US"/>
               </w:rPr>
             </w:pPr>
@@ -1745,21 +1726,24 @@
       <w:pPr>
         <w:pStyle w:val="ListParagraph"/>
         <w:rPr>
-          <w:highlight w:val="yellow"/>
-          <w:lang w:val="en-US"/>
-        </w:rPr>
-      </w:pPr>
-    </w:p>
-    <w:p>
-      <w:pPr>
-        <w:rPr>
-          <w:highlight w:val="yellow"/>
-          <w:lang w:val="en-US"/>
-        </w:rPr>
-      </w:pPr>
-      <w:r>
-        <w:rPr>
-          <w:highlight w:val="yellow"/>
+          <w:color w:val="000000" w:themeColor="text1"/>
+          <w:highlight w:val="cyan"/>
+          <w:lang w:val="en-US"/>
+        </w:rPr>
+      </w:pPr>
+    </w:p>
+    <w:p>
+      <w:pPr>
+        <w:rPr>
+          <w:color w:val="000000" w:themeColor="text1"/>
+          <w:highlight w:val="cyan"/>
+          <w:lang w:val="en-US"/>
+        </w:rPr>
+      </w:pPr>
+      <w:r>
+        <w:rPr>
+          <w:color w:val="000000" w:themeColor="text1"/>
+          <w:highlight w:val="cyan"/>
           <w:lang w:val="en-US"/>
         </w:rPr>
         <w:t>Problems:</w:t>
@@ -1773,13 +1757,15 @@
           <w:numId w:val="1"/>
         </w:numPr>
         <w:rPr>
-          <w:highlight w:val="yellow"/>
-          <w:lang w:val="en-US"/>
-        </w:rPr>
-      </w:pPr>
-      <w:r>
-        <w:rPr>
-          <w:highlight w:val="yellow"/>
+          <w:color w:val="000000" w:themeColor="text1"/>
+          <w:highlight w:val="cyan"/>
+          <w:lang w:val="en-US"/>
+        </w:rPr>
+      </w:pPr>
+      <w:r>
+        <w:rPr>
+          <w:color w:val="000000" w:themeColor="text1"/>
+          <w:highlight w:val="cyan"/>
           <w:lang w:val="en-US"/>
         </w:rPr>
         <w:t>Team conflicts (not working)</w:t>
@@ -1793,13 +1779,15 @@
           <w:numId w:val="1"/>
         </w:numPr>
         <w:rPr>
-          <w:highlight w:val="yellow"/>
-          <w:lang w:val="en-US"/>
-        </w:rPr>
-      </w:pPr>
-      <w:r>
-        <w:rPr>
-          <w:highlight w:val="yellow"/>
+          <w:color w:val="000000" w:themeColor="text1"/>
+          <w:highlight w:val="cyan"/>
+          <w:lang w:val="en-US"/>
+        </w:rPr>
+      </w:pPr>
+      <w:r>
+        <w:rPr>
+          <w:color w:val="000000" w:themeColor="text1"/>
+          <w:highlight w:val="cyan"/>
           <w:lang w:val="en-US"/>
         </w:rPr>
         <w:t>Arch re designing</w:t>
@@ -1810,9 +1798,592 @@
         <w:rPr>
           <w:b/>
           <w:bCs/>
-          <w:lang w:val="fi-FI"/>
-        </w:rPr>
-      </w:pPr>
+          <w:color w:val="000000" w:themeColor="text1"/>
+          <w:lang w:val="fi-FI"/>
+        </w:rPr>
+      </w:pPr>
+    </w:p>
+    <w:p>
+      <w:pPr>
+        <w:rPr>
+          <w:b/>
+          <w:bCs/>
+          <w:sz w:val="32"/>
+          <w:szCs w:val="32"/>
+          <w:highlight w:val="yellow"/>
+          <w:lang w:val="fi-FI"/>
+        </w:rPr>
+      </w:pPr>
+      <w:proofErr w:type="spellStart"/>
+      <w:r>
+        <w:rPr>
+          <w:b/>
+          <w:bCs/>
+          <w:sz w:val="32"/>
+          <w:szCs w:val="32"/>
+          <w:highlight w:val="yellow"/>
+          <w:lang w:val="fi-FI"/>
+        </w:rPr>
+        <w:t>Feb</w:t>
+      </w:r>
+      <w:proofErr w:type="spellEnd"/>
+      <w:r>
+        <w:rPr>
+          <w:b/>
+          <w:bCs/>
+          <w:sz w:val="32"/>
+          <w:szCs w:val="32"/>
+          <w:highlight w:val="yellow"/>
+          <w:lang w:val="fi-FI"/>
+        </w:rPr>
+        <w:t xml:space="preserve"> </w:t>
+      </w:r>
+      <w:r>
+        <w:rPr>
+          <w:b/>
+          <w:bCs/>
+          <w:sz w:val="32"/>
+          <w:szCs w:val="32"/>
+          <w:highlight w:val="yellow"/>
+          <w:lang w:val="fi-FI"/>
+        </w:rPr>
+        <w:t>20</w:t>
+      </w:r>
+      <w:r>
+        <w:rPr>
+          <w:b/>
+          <w:bCs/>
+          <w:sz w:val="32"/>
+          <w:szCs w:val="32"/>
+          <w:highlight w:val="yellow"/>
+          <w:lang w:val="fi-FI"/>
+        </w:rPr>
+        <w:t xml:space="preserve"> – </w:t>
+      </w:r>
+      <w:proofErr w:type="spellStart"/>
+      <w:r>
+        <w:rPr>
+          <w:b/>
+          <w:bCs/>
+          <w:sz w:val="32"/>
+          <w:szCs w:val="32"/>
+          <w:highlight w:val="yellow"/>
+          <w:lang w:val="fi-FI"/>
+        </w:rPr>
+        <w:t>Mar</w:t>
+      </w:r>
+      <w:proofErr w:type="spellEnd"/>
+      <w:r>
+        <w:rPr>
+          <w:b/>
+          <w:bCs/>
+          <w:sz w:val="32"/>
+          <w:szCs w:val="32"/>
+          <w:highlight w:val="yellow"/>
+          <w:lang w:val="fi-FI"/>
+        </w:rPr>
+        <w:t xml:space="preserve"> 4</w:t>
+      </w:r>
+    </w:p>
+    <w:p>
+      <w:pPr>
+        <w:rPr>
+          <w:highlight w:val="yellow"/>
+          <w:lang w:val="fi-FI"/>
+        </w:rPr>
+      </w:pPr>
+    </w:p>
+    <w:p>
+      <w:pPr>
+        <w:rPr>
+          <w:highlight w:val="yellow"/>
+          <w:lang w:val="fi-FI"/>
+        </w:rPr>
+      </w:pPr>
+      <w:proofErr w:type="spellStart"/>
+      <w:r>
+        <w:rPr>
+          <w:highlight w:val="yellow"/>
+          <w:lang w:val="fi-FI"/>
+        </w:rPr>
+        <w:t>Done</w:t>
+      </w:r>
+      <w:proofErr w:type="spellEnd"/>
+      <w:r>
+        <w:rPr>
+          <w:highlight w:val="yellow"/>
+          <w:lang w:val="fi-FI"/>
+        </w:rPr>
+        <w:t>:</w:t>
+      </w:r>
+    </w:p>
+    <w:p>
+      <w:pPr>
+        <w:pStyle w:val="ListParagraph"/>
+        <w:numPr>
+          <w:ilvl w:val="0"/>
+          <w:numId w:val="1"/>
+        </w:numPr>
+        <w:rPr>
+          <w:highlight w:val="yellow"/>
+          <w:lang w:val="en-US"/>
+        </w:rPr>
+      </w:pPr>
+      <w:r>
+        <w:rPr>
+          <w:highlight w:val="yellow"/>
+          <w:lang w:val="en-US"/>
+        </w:rPr>
+        <w:t xml:space="preserve">Understanding and installation of Go </w:t>
+      </w:r>
+      <w:proofErr w:type="spellStart"/>
+      <w:r>
+        <w:rPr>
+          <w:highlight w:val="yellow"/>
+          <w:lang w:val="en-US"/>
+        </w:rPr>
+        <w:t>lang</w:t>
+      </w:r>
+      <w:proofErr w:type="spellEnd"/>
+      <w:r>
+        <w:rPr>
+          <w:highlight w:val="yellow"/>
+          <w:lang w:val="en-US"/>
+        </w:rPr>
+        <w:t xml:space="preserve"> with </w:t>
+      </w:r>
+      <w:proofErr w:type="gramStart"/>
+      <w:r>
+        <w:rPr>
+          <w:highlight w:val="yellow"/>
+          <w:lang w:val="en-US"/>
+        </w:rPr>
+        <w:t>testing</w:t>
+      </w:r>
+      <w:proofErr w:type="gramEnd"/>
+      <w:r>
+        <w:rPr>
+          <w:highlight w:val="yellow"/>
+          <w:lang w:val="en-US"/>
+        </w:rPr>
+        <w:t xml:space="preserve"> </w:t>
+      </w:r>
+    </w:p>
+    <w:p>
+      <w:pPr>
+        <w:pStyle w:val="ListParagraph"/>
+        <w:numPr>
+          <w:ilvl w:val="0"/>
+          <w:numId w:val="1"/>
+        </w:numPr>
+        <w:rPr>
+          <w:highlight w:val="yellow"/>
+          <w:lang w:val="en-US"/>
+        </w:rPr>
+      </w:pPr>
+      <w:r>
+        <w:rPr>
+          <w:highlight w:val="yellow"/>
+          <w:lang w:val="en-US"/>
+        </w:rPr>
+        <w:t>Started timeline service with GO</w:t>
+      </w:r>
+      <w:r>
+        <w:rPr>
+          <w:highlight w:val="yellow"/>
+          <w:lang w:val="en-US"/>
+        </w:rPr>
+        <w:t>)</w:t>
+      </w:r>
+    </w:p>
+    <w:p>
+      <w:pPr>
+        <w:rPr>
+          <w:highlight w:val="yellow"/>
+          <w:lang w:val="fi-FI"/>
+        </w:rPr>
+      </w:pPr>
+      <w:proofErr w:type="spellStart"/>
+      <w:r>
+        <w:rPr>
+          <w:highlight w:val="yellow"/>
+          <w:lang w:val="fi-FI"/>
+        </w:rPr>
+        <w:t>Plans</w:t>
+      </w:r>
+      <w:proofErr w:type="spellEnd"/>
+      <w:r>
+        <w:rPr>
+          <w:highlight w:val="yellow"/>
+          <w:lang w:val="fi-FI"/>
+        </w:rPr>
+        <w:t>:</w:t>
+      </w:r>
+    </w:p>
+    <w:p>
+      <w:pPr>
+        <w:pStyle w:val="ListParagraph"/>
+        <w:numPr>
+          <w:ilvl w:val="0"/>
+          <w:numId w:val="1"/>
+        </w:numPr>
+        <w:rPr>
+          <w:highlight w:val="yellow"/>
+          <w:lang w:val="en-US"/>
+        </w:rPr>
+      </w:pPr>
+      <w:r>
+        <w:rPr>
+          <w:highlight w:val="yellow"/>
+          <w:lang w:val="en-US"/>
+        </w:rPr>
+        <w:t xml:space="preserve">Continue on </w:t>
+      </w:r>
+      <w:proofErr w:type="gramStart"/>
+      <w:r>
+        <w:rPr>
+          <w:highlight w:val="yellow"/>
+          <w:lang w:val="en-US"/>
+        </w:rPr>
+        <w:t>time line</w:t>
+      </w:r>
+      <w:proofErr w:type="gramEnd"/>
+      <w:r>
+        <w:rPr>
+          <w:highlight w:val="yellow"/>
+          <w:lang w:val="en-US"/>
+        </w:rPr>
+        <w:t xml:space="preserve"> service with go</w:t>
+      </w:r>
+    </w:p>
+    <w:p>
+      <w:pPr>
+        <w:pStyle w:val="ListParagraph"/>
+        <w:numPr>
+          <w:ilvl w:val="0"/>
+          <w:numId w:val="1"/>
+        </w:numPr>
+        <w:rPr>
+          <w:highlight w:val="yellow"/>
+          <w:lang w:val="en-US"/>
+        </w:rPr>
+      </w:pPr>
+      <w:r>
+        <w:rPr>
+          <w:highlight w:val="yellow"/>
+          <w:lang w:val="en-US"/>
+        </w:rPr>
+        <w:t xml:space="preserve">Construct RabbitMQ connection between tweet and timeline </w:t>
+      </w:r>
+      <w:proofErr w:type="gramStart"/>
+      <w:r>
+        <w:rPr>
+          <w:highlight w:val="yellow"/>
+          <w:lang w:val="en-US"/>
+        </w:rPr>
+        <w:t>service</w:t>
+      </w:r>
+      <w:proofErr w:type="gramEnd"/>
+    </w:p>
+    <w:tbl>
+      <w:tblPr>
+        <w:tblStyle w:val="TableGrid"/>
+        <w:tblW w:w="0" w:type="auto"/>
+        <w:tblInd w:w="720" w:type="dxa"/>
+        <w:tblLook w:val="04A0" w:firstRow="1" w:lastRow="0" w:firstColumn="1" w:lastColumn="0" w:noHBand="0" w:noVBand="1"/>
+      </w:tblPr>
+      <w:tblGrid>
+        <w:gridCol w:w="1717"/>
+        <w:gridCol w:w="1769"/>
+        <w:gridCol w:w="1603"/>
+        <w:gridCol w:w="1603"/>
+        <w:gridCol w:w="1604"/>
+      </w:tblGrid>
+      <w:tr>
+        <w:tc>
+          <w:tcPr>
+            <w:tcW w:w="1803" w:type="dxa"/>
+          </w:tcPr>
+          <w:p>
+            <w:pPr>
+              <w:pStyle w:val="ListParagraph"/>
+              <w:ind w:left="0"/>
+              <w:rPr>
+                <w:highlight w:val="yellow"/>
+                <w:lang w:val="en-US"/>
+              </w:rPr>
+            </w:pPr>
+            <w:r>
+              <w:rPr>
+                <w:highlight w:val="yellow"/>
+                <w:lang w:val="en-US"/>
+              </w:rPr>
+              <w:t>Ahmed</w:t>
+            </w:r>
+          </w:p>
+        </w:tc>
+        <w:tc>
+          <w:tcPr>
+            <w:tcW w:w="1803" w:type="dxa"/>
+          </w:tcPr>
+          <w:p>
+            <w:pPr>
+              <w:pStyle w:val="ListParagraph"/>
+              <w:ind w:left="0"/>
+              <w:rPr>
+                <w:highlight w:val="yellow"/>
+                <w:lang w:val="en-US"/>
+              </w:rPr>
+            </w:pPr>
+            <w:r>
+              <w:rPr>
+                <w:highlight w:val="yellow"/>
+                <w:lang w:val="en-US"/>
+              </w:rPr>
+              <w:t>Young</w:t>
+            </w:r>
+          </w:p>
+        </w:tc>
+        <w:tc>
+          <w:tcPr>
+            <w:tcW w:w="1803" w:type="dxa"/>
+          </w:tcPr>
+          <w:p>
+            <w:pPr>
+              <w:pStyle w:val="ListParagraph"/>
+              <w:ind w:left="0"/>
+              <w:rPr>
+                <w:highlight w:val="yellow"/>
+                <w:lang w:val="en-US"/>
+              </w:rPr>
+            </w:pPr>
+          </w:p>
+        </w:tc>
+        <w:tc>
+          <w:tcPr>
+            <w:tcW w:w="1803" w:type="dxa"/>
+          </w:tcPr>
+          <w:p>
+            <w:pPr>
+              <w:pStyle w:val="ListParagraph"/>
+              <w:ind w:left="0"/>
+              <w:rPr>
+                <w:highlight w:val="yellow"/>
+                <w:lang w:val="en-US"/>
+              </w:rPr>
+            </w:pPr>
+          </w:p>
+        </w:tc>
+        <w:tc>
+          <w:tcPr>
+            <w:tcW w:w="1804" w:type="dxa"/>
+          </w:tcPr>
+          <w:p>
+            <w:pPr>
+              <w:pStyle w:val="ListParagraph"/>
+              <w:ind w:left="0"/>
+              <w:rPr>
+                <w:highlight w:val="yellow"/>
+                <w:lang w:val="en-US"/>
+              </w:rPr>
+            </w:pPr>
+          </w:p>
+        </w:tc>
+      </w:tr>
+      <w:tr>
+        <w:tc>
+          <w:tcPr>
+            <w:tcW w:w="1803" w:type="dxa"/>
+          </w:tcPr>
+          <w:p>
+            <w:pPr>
+              <w:pStyle w:val="ListParagraph"/>
+              <w:ind w:left="0"/>
+              <w:rPr>
+                <w:highlight w:val="yellow"/>
+                <w:lang w:val="en-US"/>
+              </w:rPr>
+            </w:pPr>
+            <w:r>
+              <w:rPr>
+                <w:highlight w:val="yellow"/>
+                <w:lang w:val="en-US"/>
+              </w:rPr>
+              <w:t>Timeline-service</w:t>
+            </w:r>
+          </w:p>
+        </w:tc>
+        <w:tc>
+          <w:tcPr>
+            <w:tcW w:w="1803" w:type="dxa"/>
+          </w:tcPr>
+          <w:p>
+            <w:pPr>
+              <w:pStyle w:val="ListParagraph"/>
+              <w:ind w:left="0"/>
+              <w:rPr>
+                <w:highlight w:val="yellow"/>
+                <w:lang w:val="en-US"/>
+              </w:rPr>
+            </w:pPr>
+            <w:r>
+              <w:rPr>
+                <w:highlight w:val="yellow"/>
+                <w:lang w:val="en-US"/>
+              </w:rPr>
+              <w:t xml:space="preserve">Users </w:t>
+            </w:r>
+            <w:proofErr w:type="gramStart"/>
+            <w:r>
+              <w:rPr>
+                <w:highlight w:val="yellow"/>
+                <w:lang w:val="en-US"/>
+              </w:rPr>
+              <w:t>Service(</w:t>
+            </w:r>
+            <w:proofErr w:type="gramEnd"/>
+            <w:r>
+              <w:rPr>
+                <w:highlight w:val="yellow"/>
+                <w:lang w:val="en-US"/>
+              </w:rPr>
+              <w:t>Auth) (</w:t>
+            </w:r>
+            <w:proofErr w:type="spellStart"/>
+            <w:r>
+              <w:rPr>
+                <w:highlight w:val="yellow"/>
+                <w:lang w:val="en-US"/>
+              </w:rPr>
+              <w:t>Springboot</w:t>
+            </w:r>
+            <w:proofErr w:type="spellEnd"/>
+            <w:r>
+              <w:rPr>
+                <w:highlight w:val="yellow"/>
+                <w:lang w:val="en-US"/>
+              </w:rPr>
+              <w:t>)</w:t>
+            </w:r>
+          </w:p>
+        </w:tc>
+        <w:tc>
+          <w:tcPr>
+            <w:tcW w:w="1803" w:type="dxa"/>
+          </w:tcPr>
+          <w:p>
+            <w:pPr>
+              <w:pStyle w:val="ListParagraph"/>
+              <w:ind w:left="0"/>
+              <w:rPr>
+                <w:highlight w:val="yellow"/>
+                <w:lang w:val="en-US"/>
+              </w:rPr>
+            </w:pPr>
+          </w:p>
+        </w:tc>
+        <w:tc>
+          <w:tcPr>
+            <w:tcW w:w="1803" w:type="dxa"/>
+          </w:tcPr>
+          <w:p>
+            <w:pPr>
+              <w:pStyle w:val="ListParagraph"/>
+              <w:ind w:left="0"/>
+              <w:rPr>
+                <w:highlight w:val="yellow"/>
+                <w:lang w:val="en-US"/>
+              </w:rPr>
+            </w:pPr>
+          </w:p>
+        </w:tc>
+        <w:tc>
+          <w:tcPr>
+            <w:tcW w:w="1804" w:type="dxa"/>
+          </w:tcPr>
+          <w:p>
+            <w:pPr>
+              <w:pStyle w:val="ListParagraph"/>
+              <w:ind w:left="0"/>
+              <w:rPr>
+                <w:highlight w:val="yellow"/>
+                <w:lang w:val="en-US"/>
+              </w:rPr>
+            </w:pPr>
+          </w:p>
+        </w:tc>
+      </w:tr>
+    </w:tbl>
+    <w:p>
+      <w:pPr>
+        <w:pStyle w:val="ListParagraph"/>
+        <w:rPr>
+          <w:highlight w:val="yellow"/>
+          <w:lang w:val="en-US"/>
+        </w:rPr>
+      </w:pPr>
+    </w:p>
+    <w:p>
+      <w:pPr>
+        <w:rPr>
+          <w:highlight w:val="yellow"/>
+          <w:lang w:val="en-US"/>
+        </w:rPr>
+      </w:pPr>
+      <w:r>
+        <w:rPr>
+          <w:highlight w:val="yellow"/>
+          <w:lang w:val="en-US"/>
+        </w:rPr>
+        <w:t>Problems:</w:t>
+      </w:r>
+    </w:p>
+    <w:p>
+      <w:pPr>
+        <w:pStyle w:val="ListParagraph"/>
+        <w:numPr>
+          <w:ilvl w:val="0"/>
+          <w:numId w:val="1"/>
+        </w:numPr>
+        <w:rPr>
+          <w:highlight w:val="yellow"/>
+          <w:lang w:val="en-US"/>
+        </w:rPr>
+      </w:pPr>
+      <w:r>
+        <w:rPr>
+          <w:highlight w:val="yellow"/>
+          <w:lang w:val="en-US"/>
+        </w:rPr>
+        <w:t>Team communication</w:t>
+      </w:r>
+    </w:p>
+    <w:p>
+      <w:pPr>
+        <w:pStyle w:val="ListParagraph"/>
+        <w:numPr>
+          <w:ilvl w:val="0"/>
+          <w:numId w:val="1"/>
+        </w:numPr>
+        <w:rPr>
+          <w:highlight w:val="yellow"/>
+          <w:lang w:val="en-US"/>
+        </w:rPr>
+      </w:pPr>
+      <w:r>
+        <w:rPr>
+          <w:highlight w:val="yellow"/>
+          <w:lang w:val="en-US"/>
+        </w:rPr>
+        <w:t>Project scope widneni</w:t>
+      </w:r>
+      <w:r>
+        <w:rPr>
+          <w:highlight w:val="yellow"/>
+          <w:lang w:val="en-US"/>
+        </w:rPr>
+        <w:t>ng</w:t>
+      </w:r>
     </w:p>
     <w:p>
       <w:pPr>

</xml_diff>